<commit_message>
'verhaallijn [Untitled] Game BO' aangepast
</commit_message>
<xml_diff>
--- a/Verhaallijn [Untitled] Gama BO.docx
+++ b/Verhaallijn [Untitled] Gama BO.docx
@@ -52,13 +52,7 @@
         <w:t xml:space="preserve"> </w:t>
       </w:r>
       <w:r>
-        <w:t xml:space="preserve">[Karakter] gaat dood en komt in de kelder van de mansion terecht. In de kelder moet [karakter] </w:t>
-      </w:r>
-      <w:r>
-        <w:t>ontsnappen</w:t>
-      </w:r>
-      <w:r>
-        <w:t xml:space="preserve"> om de begane grond van de mansion te ontgrendelen.</w:t>
+        <w:t>[Karakter] gaat dood en komt in de kelder van de mansion terecht. In de kelder moet [karakter] ontsnappen om de begane grond van de mansion te ontgrendelen.</w:t>
       </w:r>
     </w:p>
     <w:p>
@@ -70,21 +64,7 @@
         <w:t xml:space="preserve">Einde verhaallijn: </w:t>
       </w:r>
       <w:r>
-        <w:t xml:space="preserve">[Karakter] </w:t>
-      </w:r>
-      <w:r>
-        <w:t>komt aan in de zolderen</w:t>
-      </w:r>
-      <w:r>
-        <w:t xml:space="preserve"> en ziet Dood* daar staan (*dood is een </w:t>
-      </w:r>
-      <w:proofErr w:type="spellStart"/>
-      <w:r>
-        <w:t>reaper</w:t>
-      </w:r>
-      <w:proofErr w:type="spellEnd"/>
-      <w:r>
-        <w:t>). Je hebt alle onderdelen om weer mens te worden en Dood helpt je daarbij. Als je weer mens heb je het spel uitgespeeld.</w:t>
+        <w:t>[Karakter] komt aan in de zolderen en ziet Dood* daar staan (*dood is een reaper). Je hebt alle onderdelen om weer mens te worden en Dood helpt je daarbij. Als je weer mens heb je het spel uitgespeeld.</w:t>
       </w:r>
     </w:p>
     <w:p>
@@ -114,15 +94,7 @@
         <w:t>Eerste puzzels in kelder is een tutorial</w:t>
       </w:r>
       <w:r>
-        <w:t xml:space="preserve">, aan het eind van de tutorial krijg je een </w:t>
-      </w:r>
-      <w:proofErr w:type="spellStart"/>
-      <w:r>
-        <w:t>Riddle</w:t>
-      </w:r>
-      <w:proofErr w:type="spellEnd"/>
-      <w:r>
-        <w:t xml:space="preserve"> naar de eerste puzzel op de Begane grond.</w:t>
+        <w:t>, aan het eind van de tutorial krijg je een Riddle naar de eerste puzzel op de Begane grond.</w:t>
       </w:r>
     </w:p>
     <w:p>
@@ -134,15 +106,7 @@
         </w:numPr>
       </w:pPr>
       <w:r>
-        <w:t xml:space="preserve">Op begane grond zijn er 5 Puzzels met 4 Riddles, De laatste </w:t>
-      </w:r>
-      <w:proofErr w:type="spellStart"/>
-      <w:r>
-        <w:t>Riddle</w:t>
-      </w:r>
-      <w:proofErr w:type="spellEnd"/>
-      <w:r>
-        <w:t xml:space="preserve"> leidt naar de eerste verdieping.</w:t>
+        <w:t>Op begane grond zijn er 5 Puzzels met 4 Riddles, De laatste Riddle leidt naar de eerste verdieping.</w:t>
       </w:r>
     </w:p>
     <w:p>
@@ -154,39 +118,7 @@
         </w:numPr>
       </w:pPr>
       <w:r>
-        <w:t xml:space="preserve">Op de eerste verdieping zijn er 4 Puzzles en 6 </w:t>
-      </w:r>
-      <w:proofErr w:type="spellStart"/>
-      <w:r>
-        <w:t>ridles</w:t>
-      </w:r>
-      <w:proofErr w:type="spellEnd"/>
-      <w:r>
-        <w:t xml:space="preserve">, 1 Puzzel heeft twee </w:t>
-      </w:r>
-      <w:proofErr w:type="spellStart"/>
-      <w:r>
-        <w:t>riddles</w:t>
-      </w:r>
-      <w:proofErr w:type="spellEnd"/>
-      <w:r>
-        <w:t xml:space="preserve"> en de andere 1 </w:t>
-      </w:r>
-      <w:proofErr w:type="spellStart"/>
-      <w:r>
-        <w:t>Riddle</w:t>
-      </w:r>
-      <w:proofErr w:type="spellEnd"/>
-      <w:r>
-        <w:t xml:space="preserve">. De andere </w:t>
-      </w:r>
-      <w:proofErr w:type="spellStart"/>
-      <w:r>
-        <w:t>riddle</w:t>
-      </w:r>
-      <w:proofErr w:type="spellEnd"/>
-      <w:r>
-        <w:t xml:space="preserve"> is om de hoed te krijgen.</w:t>
+        <w:t>Op de eerste verdieping zijn er 4 Puzzles en 6 ridles, 1 Puzzel heeft twee riddles en de andere 1 Riddle. De andere riddle is om de hoed te krijgen.</w:t>
       </w:r>
     </w:p>
     <w:p>
@@ -198,23 +130,7 @@
         </w:numPr>
       </w:pPr>
       <w:r>
-        <w:t xml:space="preserve">Op de zolder komen er 2 puzzels met 1 </w:t>
-      </w:r>
-      <w:proofErr w:type="spellStart"/>
-      <w:r>
-        <w:t>riddle</w:t>
-      </w:r>
-      <w:proofErr w:type="spellEnd"/>
-      <w:r>
-        <w:t xml:space="preserve">. De </w:t>
-      </w:r>
-      <w:proofErr w:type="spellStart"/>
-      <w:r>
-        <w:t>Riddle</w:t>
-      </w:r>
-      <w:proofErr w:type="spellEnd"/>
-      <w:r>
-        <w:t xml:space="preserve"> leid naar Dood en de laatste puzzel is om mens te worden (met hulp van Dood).</w:t>
+        <w:t>Op de zolder komen er 2 puzzels met 1 riddle. De Riddle leid naar Dood en de laatste puzzel is om mens te worden (met hulp van Dood).</w:t>
       </w:r>
     </w:p>
     <w:p/>
@@ -242,29 +158,13 @@
         <w:t xml:space="preserve">LT, P1 (tutorial): </w:t>
       </w:r>
       <w:r>
-        <w:t xml:space="preserve">[Karakter] krijgt een </w:t>
-      </w:r>
-      <w:proofErr w:type="spellStart"/>
-      <w:r>
-        <w:t>Riddle</w:t>
-      </w:r>
-      <w:proofErr w:type="spellEnd"/>
-      <w:r>
-        <w:t xml:space="preserve"> doordat er een briefje uit de lucht v</w:t>
+        <w:t>[Karakter] krijgt een Riddle doordat er een briefje uit de lucht v</w:t>
       </w:r>
       <w:r>
         <w:t>alt</w:t>
       </w:r>
       <w:r>
-        <w:t xml:space="preserve"> (De </w:t>
-      </w:r>
-      <w:proofErr w:type="spellStart"/>
-      <w:r>
-        <w:t>Riddle</w:t>
-      </w:r>
-      <w:proofErr w:type="spellEnd"/>
-      <w:r>
-        <w:t>)</w:t>
+        <w:t xml:space="preserve"> (De Riddle)</w:t>
       </w:r>
       <w:r>
         <w:t>.</w:t>
@@ -290,21 +190,307 @@
     </w:p>
     <w:p>
       <w:pPr>
+        <w:rPr>
+          <w:b/>
+          <w:bCs/>
+        </w:rPr>
+      </w:pPr>
+      <w:r>
+        <w:rPr>
+          <w:b/>
+          <w:bCs/>
+        </w:rPr>
+        <w:t>Riddle:</w:t>
+      </w:r>
+    </w:p>
+    <w:p>
+      <w:pPr>
         <w:jc w:val="center"/>
         <w:rPr>
           <w:i/>
           <w:iCs/>
         </w:rPr>
       </w:pPr>
-      <w:proofErr w:type="spellStart"/>
-      <w:r>
-        <w:rPr>
-          <w:b/>
-          <w:bCs/>
-        </w:rPr>
-        <w:t>Riddle</w:t>
-      </w:r>
-      <w:proofErr w:type="spellEnd"/>
+      <w:r>
+        <w:rPr>
+          <w:i/>
+          <w:iCs/>
+        </w:rPr>
+        <w:t>‘</w:t>
+      </w:r>
+      <w:r>
+        <w:rPr>
+          <w:i/>
+          <w:iCs/>
+        </w:rPr>
+        <w:t xml:space="preserve">The next clue </w:t>
+      </w:r>
+      <w:r>
+        <w:rPr>
+          <w:i/>
+          <w:iCs/>
+        </w:rPr>
+        <w:t>is</w:t>
+      </w:r>
+      <w:r>
+        <w:rPr>
+          <w:i/>
+          <w:iCs/>
+        </w:rPr>
+        <w:t xml:space="preserve"> </w:t>
+      </w:r>
+      <w:r>
+        <w:rPr>
+          <w:i/>
+          <w:iCs/>
+        </w:rPr>
+        <w:t>located</w:t>
+      </w:r>
+      <w:r>
+        <w:rPr>
+          <w:i/>
+          <w:iCs/>
+        </w:rPr>
+        <w:t xml:space="preserve"> </w:t>
+      </w:r>
+      <w:r>
+        <w:rPr>
+          <w:i/>
+          <w:iCs/>
+        </w:rPr>
+        <w:t xml:space="preserve">in the </w:t>
+      </w:r>
+      <w:r>
+        <w:rPr>
+          <w:i/>
+          <w:iCs/>
+        </w:rPr>
+        <w:t xml:space="preserve">device </w:t>
+      </w:r>
+      <w:r>
+        <w:rPr>
+          <w:i/>
+          <w:iCs/>
+        </w:rPr>
+        <w:t>under</w:t>
+      </w:r>
+      <w:r>
+        <w:rPr>
+          <w:i/>
+          <w:iCs/>
+        </w:rPr>
+        <w:t xml:space="preserve"> </w:t>
+      </w:r>
+      <w:r>
+        <w:rPr>
+          <w:i/>
+          <w:iCs/>
+        </w:rPr>
+        <w:t>paradice</w:t>
+      </w:r>
+      <w:r>
+        <w:rPr>
+          <w:i/>
+          <w:iCs/>
+        </w:rPr>
+        <w:t>.</w:t>
+      </w:r>
+      <w:r>
+        <w:rPr>
+          <w:i/>
+          <w:iCs/>
+        </w:rPr>
+        <w:t>’</w:t>
+      </w:r>
+    </w:p>
+    <w:p>
+      <w:r>
+        <w:rPr>
+          <w:b/>
+          <w:bCs/>
+        </w:rPr>
+        <w:t>Extra’s</w:t>
+      </w:r>
+      <w:r>
+        <w:rPr>
+          <w:b/>
+          <w:bCs/>
+        </w:rPr>
+        <w:t xml:space="preserve">: </w:t>
+      </w:r>
+      <w:r>
+        <w:t>geen Extra’s bij de tutorial.</w:t>
+      </w:r>
+    </w:p>
+    <w:p>
+      <w:r>
+        <w:rPr>
+          <w:b/>
+          <w:bCs/>
+        </w:rPr>
+        <w:t xml:space="preserve">Oplossing: </w:t>
+      </w:r>
+      <w:r>
+        <w:t>[Karakter]</w:t>
+      </w:r>
+      <w:r>
+        <w:t xml:space="preserve"> moet naar de wasruimte om de wasmachine onder de poster met palmbomen te openen. In die wasmachine vind [Karakter]</w:t>
+      </w:r>
+      <w:r>
+        <w:t xml:space="preserve"> een sleutel voor de </w:t>
+      </w:r>
+      <w:r>
+        <w:t>wijnkelder en een briefje voor de volgende puzzel</w:t>
+      </w:r>
+      <w:r>
+        <w:t>.</w:t>
+      </w:r>
+    </w:p>
+    <w:p/>
+    <w:p>
+      <w:r>
+        <w:rPr>
+          <w:b/>
+          <w:bCs/>
+        </w:rPr>
+        <w:t xml:space="preserve">L1, P1: </w:t>
+      </w:r>
+      <w:r>
+        <w:t>[Karakter] krijgt een ‘</w:t>
+      </w:r>
+      <w:r>
+        <w:rPr>
+          <w:i/>
+          <w:iCs/>
+        </w:rPr>
+        <w:t>makkelijke</w:t>
+      </w:r>
+      <w:r>
+        <w:t xml:space="preserve">’ riddle </w:t>
+      </w:r>
+      <w:r>
+        <w:t xml:space="preserve">en audiotape </w:t>
+      </w:r>
+      <w:r>
+        <w:t>die naar de wijnk</w:t>
+      </w:r>
+      <w:r>
+        <w:t>elder</w:t>
+      </w:r>
+      <w:r>
+        <w:t xml:space="preserve"> leidt. Als [Karakter</w:t>
+      </w:r>
+      <w:r>
+        <w:t>]</w:t>
+      </w:r>
+      <w:r>
+        <w:t xml:space="preserve"> in de wijn</w:t>
+      </w:r>
+      <w:r>
+        <w:t xml:space="preserve">kelder </w:t>
+      </w:r>
+      <w:r>
+        <w:t>is, moet hij</w:t>
+      </w:r>
+      <w:r>
+        <w:t xml:space="preserve"> de juiste wijn op een plateau zetten.</w:t>
+      </w:r>
+    </w:p>
+    <w:p>
+      <w:pPr>
+        <w:rPr>
+          <w:b/>
+          <w:bCs/>
+        </w:rPr>
+      </w:pPr>
+      <w:r>
+        <w:rPr>
+          <w:b/>
+          <w:bCs/>
+        </w:rPr>
+        <w:t>Riddle:</w:t>
+      </w:r>
+      <w:r>
+        <w:rPr>
+          <w:b/>
+          <w:bCs/>
+        </w:rPr>
+        <w:t xml:space="preserve"> </w:t>
+      </w:r>
+    </w:p>
+    <w:p>
+      <w:pPr>
+        <w:jc w:val="center"/>
+        <w:rPr>
+          <w:i/>
+          <w:iCs/>
+        </w:rPr>
+      </w:pPr>
+      <w:r>
+        <w:t>‘</w:t>
+      </w:r>
+      <w:r>
+        <w:rPr>
+          <w:i/>
+          <w:iCs/>
+        </w:rPr>
+        <w:t xml:space="preserve">With the folowing </w:t>
+      </w:r>
+      <w:r>
+        <w:rPr>
+          <w:i/>
+          <w:iCs/>
+        </w:rPr>
+        <w:t>t</w:t>
+      </w:r>
+      <w:r>
+        <w:rPr>
+          <w:i/>
+          <w:iCs/>
+        </w:rPr>
+        <w:t>ape the</w:t>
+      </w:r>
+      <w:r>
+        <w:rPr>
+          <w:i/>
+          <w:iCs/>
+        </w:rPr>
+        <w:t xml:space="preserve"> vibriations will show the grape</w:t>
+      </w:r>
+      <w:r>
+        <w:rPr>
+          <w:i/>
+          <w:iCs/>
+        </w:rPr>
+        <w:t>.</w:t>
+      </w:r>
+      <w:r>
+        <w:rPr>
+          <w:i/>
+          <w:iCs/>
+        </w:rPr>
+        <w:br/>
+        <w:t>Now the weight will lower the plate.</w:t>
+      </w:r>
+      <w:r>
+        <w:rPr>
+          <w:i/>
+          <w:iCs/>
+        </w:rPr>
+        <w:t xml:space="preserve"> </w:t>
+      </w:r>
+      <w:r>
+        <w:t>’</w:t>
+      </w:r>
+    </w:p>
+    <w:p>
+      <w:r>
+        <w:rPr>
+          <w:b/>
+          <w:bCs/>
+        </w:rPr>
+        <w:t>Extra’s</w:t>
+      </w:r>
       <w:r>
         <w:rPr>
           <w:b/>
@@ -313,588 +499,89 @@
         <w:t>:</w:t>
       </w:r>
       <w:r>
-        <w:br/>
-      </w:r>
-      <w:r>
-        <w:rPr>
-          <w:i/>
-          <w:iCs/>
-        </w:rPr>
-        <w:t>‘</w:t>
-      </w:r>
-      <w:r>
-        <w:rPr>
-          <w:i/>
-          <w:iCs/>
-        </w:rPr>
-        <w:t xml:space="preserve">The next </w:t>
-      </w:r>
-      <w:proofErr w:type="spellStart"/>
-      <w:r>
-        <w:rPr>
-          <w:i/>
-          <w:iCs/>
-        </w:rPr>
-        <w:t>clue</w:t>
-      </w:r>
-      <w:proofErr w:type="spellEnd"/>
-      <w:r>
-        <w:rPr>
-          <w:i/>
-          <w:iCs/>
+        <w:t xml:space="preserve"> [Karakter]</w:t>
+      </w:r>
+      <w:r>
+        <w:t xml:space="preserve"> krijg een audiotape bij de Riddle.</w:t>
+      </w:r>
+    </w:p>
+    <w:p>
+      <w:pPr>
+        <w:rPr>
+          <w:b/>
+          <w:bCs/>
+        </w:rPr>
+      </w:pPr>
+    </w:p>
+    <w:p>
+      <w:r>
+        <w:rPr>
+          <w:b/>
+          <w:bCs/>
+        </w:rPr>
+        <w:t xml:space="preserve">Oplossing: </w:t>
+      </w:r>
+      <w:r>
+        <w:t xml:space="preserve">[Karakter] moet de audiotape afspelen om de kleur van de muzieknoten te kunnen bekijken. Vervolgens gaat de speler naar de wijn die dezelfde kleur heeft als de muzieknoot, en legt </w:t>
+      </w:r>
+      <w:r>
+        <w:lastRenderedPageBreak/>
+        <w:t xml:space="preserve">die wijn op de plaat bij de deur van </w:t>
+      </w:r>
+      <w:r>
+        <w:t>de trap, vervolgens opent die deur om de Begane grond te ontgrendelen</w:t>
+      </w:r>
+      <w:r>
+        <w:t>.</w:t>
+      </w:r>
+      <w:r>
+        <w:t xml:space="preserve"> {Level one Completed!}</w:t>
+      </w:r>
+    </w:p>
+    <w:p>
+      <w:r>
+        <w:rPr>
+          <w:b/>
+          <w:bCs/>
+        </w:rPr>
+        <w:t>L2, P1:</w:t>
+      </w:r>
+      <w:r>
+        <w:rPr>
+          <w:b/>
+          <w:bCs/>
         </w:rPr>
         <w:t xml:space="preserve"> </w:t>
       </w:r>
       <w:r>
-        <w:rPr>
-          <w:i/>
-          <w:iCs/>
-        </w:rPr>
-        <w:t>is</w:t>
-      </w:r>
-      <w:r>
-        <w:rPr>
-          <w:i/>
-          <w:iCs/>
-        </w:rPr>
+        <w:t>[karakter]</w:t>
+      </w:r>
+      <w:r>
         <w:t xml:space="preserve"> </w:t>
       </w:r>
-      <w:proofErr w:type="spellStart"/>
-      <w:r>
-        <w:rPr>
-          <w:i/>
-          <w:iCs/>
-        </w:rPr>
-        <w:t>located</w:t>
-      </w:r>
-      <w:proofErr w:type="spellEnd"/>
-      <w:r>
-        <w:rPr>
-          <w:i/>
-          <w:iCs/>
-        </w:rPr>
-        <w:t xml:space="preserve"> </w:t>
-      </w:r>
-      <w:r>
-        <w:rPr>
-          <w:i/>
-          <w:iCs/>
-        </w:rPr>
-        <w:t xml:space="preserve">in </w:t>
-      </w:r>
-      <w:proofErr w:type="spellStart"/>
-      <w:r>
-        <w:rPr>
-          <w:i/>
-          <w:iCs/>
-        </w:rPr>
-        <w:t>the</w:t>
-      </w:r>
-      <w:proofErr w:type="spellEnd"/>
-      <w:r>
-        <w:rPr>
-          <w:i/>
-          <w:iCs/>
-        </w:rPr>
-        <w:t xml:space="preserve"> </w:t>
-      </w:r>
-      <w:r>
-        <w:rPr>
-          <w:i/>
-          <w:iCs/>
-        </w:rPr>
-        <w:t xml:space="preserve">device </w:t>
-      </w:r>
-      <w:proofErr w:type="spellStart"/>
-      <w:r>
-        <w:rPr>
-          <w:i/>
-          <w:iCs/>
-        </w:rPr>
-        <w:t>under</w:t>
-      </w:r>
-      <w:proofErr w:type="spellEnd"/>
-      <w:r>
-        <w:rPr>
-          <w:i/>
-          <w:iCs/>
-        </w:rPr>
-        <w:t xml:space="preserve"> </w:t>
-      </w:r>
-      <w:proofErr w:type="spellStart"/>
-      <w:r>
-        <w:rPr>
-          <w:i/>
-          <w:iCs/>
-        </w:rPr>
-        <w:t>paradice</w:t>
-      </w:r>
-      <w:proofErr w:type="spellEnd"/>
-      <w:r>
-        <w:rPr>
-          <w:i/>
-          <w:iCs/>
-        </w:rPr>
+      <w:r>
+        <w:t>vind in het midden van de</w:t>
+      </w:r>
+      <w:r>
+        <w:t xml:space="preserve"> grote hal een tafeltje met twee briefjes. Op een briefje staat </w:t>
+      </w:r>
+      <w:r>
+        <w:t>Het doel van het spel</w:t>
+      </w:r>
+      <w:r>
+        <w:t>*</w:t>
+      </w:r>
+      <w:r>
+        <w:t xml:space="preserve"> en op he</w:t>
+      </w:r>
+      <w:r>
+        <w:t>t andere briefje staat de volgende Riddle</w:t>
+      </w:r>
+      <w:r>
         <w:t>.</w:t>
       </w:r>
-      <w:r>
-        <w:rPr>
-          <w:i/>
-          <w:iCs/>
-        </w:rPr>
-        <w:t>’</w:t>
-      </w:r>
     </w:p>
     <w:p/>
-    <w:p>
-      <w:r>
-        <w:rPr>
-          <w:b/>
-          <w:bCs/>
-        </w:rPr>
-        <w:t xml:space="preserve">L1, P1: </w:t>
-      </w:r>
-      <w:r>
-        <w:t>[Karakter] krijgt een ‘</w:t>
-      </w:r>
-      <w:r>
-        <w:rPr>
-          <w:i/>
-          <w:iCs/>
-        </w:rPr>
-        <w:t>makkelijke</w:t>
-      </w:r>
-      <w:r>
-        <w:t xml:space="preserve">’ </w:t>
-      </w:r>
-      <w:proofErr w:type="spellStart"/>
-      <w:r>
-        <w:t>riddle</w:t>
-      </w:r>
-      <w:proofErr w:type="spellEnd"/>
-      <w:r>
-        <w:t xml:space="preserve"> </w:t>
-      </w:r>
-      <w:r>
-        <w:t xml:space="preserve">en audiotape </w:t>
-      </w:r>
-      <w:r>
-        <w:t>die naar de wijnk</w:t>
-      </w:r>
-      <w:r>
-        <w:t>elder</w:t>
-      </w:r>
-      <w:r>
-        <w:t xml:space="preserve"> leidt. Als [Karakter</w:t>
-      </w:r>
-      <w:r>
-        <w:t>]</w:t>
-      </w:r>
-      <w:r>
-        <w:t xml:space="preserve"> in de wijn</w:t>
-      </w:r>
-      <w:r>
-        <w:t xml:space="preserve">kelder </w:t>
-      </w:r>
-      <w:r>
-        <w:t>is, moet hij</w:t>
-      </w:r>
-      <w:r>
-        <w:t xml:space="preserve"> de juiste wijn op een plateau zetten.</w:t>
-      </w:r>
-    </w:p>
-    <w:p>
-      <w:pPr>
-        <w:rPr>
-          <w:b/>
-          <w:bCs/>
-        </w:rPr>
-      </w:pPr>
-      <w:proofErr w:type="spellStart"/>
-      <w:r>
-        <w:rPr>
-          <w:b/>
-          <w:bCs/>
-        </w:rPr>
-        <w:t>Riddle</w:t>
-      </w:r>
-      <w:proofErr w:type="spellEnd"/>
-      <w:r>
-        <w:rPr>
-          <w:b/>
-          <w:bCs/>
-        </w:rPr>
-        <w:t>:</w:t>
-      </w:r>
-      <w:r>
-        <w:rPr>
-          <w:b/>
-          <w:bCs/>
-        </w:rPr>
-        <w:t xml:space="preserve"> </w:t>
-      </w:r>
-    </w:p>
-    <w:p>
-      <w:pPr>
-        <w:jc w:val="center"/>
-        <w:rPr>
-          <w:i/>
-          <w:iCs/>
-        </w:rPr>
-      </w:pPr>
-      <w:r>
-        <w:t>‘</w:t>
-      </w:r>
-      <w:proofErr w:type="spellStart"/>
-      <w:r>
-        <w:rPr>
-          <w:i/>
-          <w:iCs/>
-        </w:rPr>
-        <w:t>With</w:t>
-      </w:r>
-      <w:proofErr w:type="spellEnd"/>
-      <w:r>
-        <w:rPr>
-          <w:i/>
-          <w:iCs/>
-        </w:rPr>
-        <w:t xml:space="preserve"> </w:t>
-      </w:r>
-      <w:proofErr w:type="spellStart"/>
-      <w:r>
-        <w:rPr>
-          <w:i/>
-          <w:iCs/>
-        </w:rPr>
-        <w:t>the</w:t>
-      </w:r>
-      <w:proofErr w:type="spellEnd"/>
-      <w:r>
-        <w:rPr>
-          <w:i/>
-          <w:iCs/>
-        </w:rPr>
-        <w:t xml:space="preserve"> </w:t>
-      </w:r>
-      <w:proofErr w:type="spellStart"/>
-      <w:r>
-        <w:rPr>
-          <w:i/>
-          <w:iCs/>
-        </w:rPr>
-        <w:t>folowing</w:t>
-      </w:r>
-      <w:proofErr w:type="spellEnd"/>
-      <w:r>
-        <w:rPr>
-          <w:i/>
-          <w:iCs/>
-        </w:rPr>
-        <w:t xml:space="preserve"> </w:t>
-      </w:r>
-      <w:r>
-        <w:rPr>
-          <w:i/>
-          <w:iCs/>
-        </w:rPr>
-        <w:t>t</w:t>
-      </w:r>
-      <w:r>
-        <w:rPr>
-          <w:i/>
-          <w:iCs/>
-        </w:rPr>
-        <w:t xml:space="preserve">ape </w:t>
-      </w:r>
-      <w:proofErr w:type="spellStart"/>
-      <w:r>
-        <w:rPr>
-          <w:i/>
-          <w:iCs/>
-        </w:rPr>
-        <w:t>the</w:t>
-      </w:r>
-      <w:proofErr w:type="spellEnd"/>
-      <w:r>
-        <w:rPr>
-          <w:i/>
-          <w:iCs/>
-        </w:rPr>
-        <w:t xml:space="preserve"> </w:t>
-      </w:r>
-      <w:proofErr w:type="spellStart"/>
-      <w:r>
-        <w:rPr>
-          <w:i/>
-          <w:iCs/>
-        </w:rPr>
-        <w:t>vibriations</w:t>
-      </w:r>
-      <w:proofErr w:type="spellEnd"/>
-      <w:r>
-        <w:rPr>
-          <w:i/>
-          <w:iCs/>
-        </w:rPr>
-        <w:t xml:space="preserve"> </w:t>
-      </w:r>
-      <w:proofErr w:type="spellStart"/>
-      <w:r>
-        <w:rPr>
-          <w:i/>
-          <w:iCs/>
-        </w:rPr>
-        <w:t>will</w:t>
-      </w:r>
-      <w:proofErr w:type="spellEnd"/>
-      <w:r>
-        <w:rPr>
-          <w:i/>
-          <w:iCs/>
-        </w:rPr>
-        <w:t xml:space="preserve"> show </w:t>
-      </w:r>
-      <w:proofErr w:type="spellStart"/>
-      <w:r>
-        <w:rPr>
-          <w:i/>
-          <w:iCs/>
-        </w:rPr>
-        <w:t>the</w:t>
-      </w:r>
-      <w:proofErr w:type="spellEnd"/>
-      <w:r>
-        <w:rPr>
-          <w:i/>
-          <w:iCs/>
-        </w:rPr>
-        <w:t xml:space="preserve"> </w:t>
-      </w:r>
-      <w:proofErr w:type="spellStart"/>
-      <w:r>
-        <w:rPr>
-          <w:i/>
-          <w:iCs/>
-        </w:rPr>
-        <w:t>grape</w:t>
-      </w:r>
-      <w:proofErr w:type="spellEnd"/>
-      <w:r>
-        <w:rPr>
-          <w:i/>
-          <w:iCs/>
-        </w:rPr>
-        <w:t>.</w:t>
-      </w:r>
-      <w:r>
-        <w:rPr>
-          <w:i/>
-          <w:iCs/>
-        </w:rPr>
-        <w:br/>
-      </w:r>
-      <w:proofErr w:type="spellStart"/>
-      <w:r>
-        <w:rPr>
-          <w:i/>
-          <w:iCs/>
-        </w:rPr>
-        <w:t>Now</w:t>
-      </w:r>
-      <w:proofErr w:type="spellEnd"/>
-      <w:r>
-        <w:rPr>
-          <w:i/>
-          <w:iCs/>
-        </w:rPr>
-        <w:t xml:space="preserve"> </w:t>
-      </w:r>
-      <w:proofErr w:type="spellStart"/>
-      <w:r>
-        <w:rPr>
-          <w:i/>
-          <w:iCs/>
-        </w:rPr>
-        <w:t>the</w:t>
-      </w:r>
-      <w:proofErr w:type="spellEnd"/>
-      <w:r>
-        <w:rPr>
-          <w:i/>
-          <w:iCs/>
-        </w:rPr>
-        <w:t xml:space="preserve"> </w:t>
-      </w:r>
-      <w:proofErr w:type="spellStart"/>
-      <w:r>
-        <w:rPr>
-          <w:i/>
-          <w:iCs/>
-        </w:rPr>
-        <w:t>weight</w:t>
-      </w:r>
-      <w:proofErr w:type="spellEnd"/>
-      <w:r>
-        <w:rPr>
-          <w:i/>
-          <w:iCs/>
-        </w:rPr>
-        <w:t xml:space="preserve"> </w:t>
-      </w:r>
-      <w:proofErr w:type="spellStart"/>
-      <w:r>
-        <w:rPr>
-          <w:i/>
-          <w:iCs/>
-        </w:rPr>
-        <w:t>will</w:t>
-      </w:r>
-      <w:proofErr w:type="spellEnd"/>
-      <w:r>
-        <w:rPr>
-          <w:i/>
-          <w:iCs/>
-        </w:rPr>
-        <w:t xml:space="preserve"> </w:t>
-      </w:r>
-      <w:proofErr w:type="spellStart"/>
-      <w:r>
-        <w:rPr>
-          <w:i/>
-          <w:iCs/>
-        </w:rPr>
-        <w:t>lower</w:t>
-      </w:r>
-      <w:proofErr w:type="spellEnd"/>
-      <w:r>
-        <w:rPr>
-          <w:i/>
-          <w:iCs/>
-        </w:rPr>
-        <w:t xml:space="preserve"> </w:t>
-      </w:r>
-      <w:proofErr w:type="spellStart"/>
-      <w:r>
-        <w:rPr>
-          <w:i/>
-          <w:iCs/>
-        </w:rPr>
-        <w:t>the</w:t>
-      </w:r>
-      <w:proofErr w:type="spellEnd"/>
-      <w:r>
-        <w:rPr>
-          <w:i/>
-          <w:iCs/>
-        </w:rPr>
-        <w:t xml:space="preserve"> </w:t>
-      </w:r>
-      <w:proofErr w:type="spellStart"/>
-      <w:r>
-        <w:rPr>
-          <w:i/>
-          <w:iCs/>
-        </w:rPr>
-        <w:t>plate</w:t>
-      </w:r>
-      <w:proofErr w:type="spellEnd"/>
-      <w:r>
-        <w:rPr>
-          <w:i/>
-          <w:iCs/>
-        </w:rPr>
-        <w:t>.</w:t>
-      </w:r>
-      <w:r>
-        <w:rPr>
-          <w:i/>
-          <w:iCs/>
-        </w:rPr>
-        <w:t xml:space="preserve"> </w:t>
-      </w:r>
-      <w:r>
-        <w:t>’</w:t>
-      </w:r>
-    </w:p>
-    <w:p>
-      <w:r>
-        <w:rPr>
-          <w:b/>
-          <w:bCs/>
-        </w:rPr>
-        <w:t>Extra’s</w:t>
-      </w:r>
-      <w:r>
-        <w:rPr>
-          <w:b/>
-          <w:bCs/>
-        </w:rPr>
-        <w:t>:</w:t>
-      </w:r>
-      <w:r>
-        <w:t xml:space="preserve"> [Karakter]</w:t>
-      </w:r>
-      <w:r>
-        <w:t xml:space="preserve"> </w:t>
-      </w:r>
-      <w:r>
-        <w:t xml:space="preserve">krijg een audiotape bij de </w:t>
-      </w:r>
-      <w:proofErr w:type="spellStart"/>
-      <w:r>
-        <w:t>Riddle</w:t>
-      </w:r>
-      <w:proofErr w:type="spellEnd"/>
-      <w:r>
-        <w:t>.</w:t>
-      </w:r>
-    </w:p>
-    <w:p>
-      <w:pPr>
-        <w:rPr>
-          <w:b/>
-          <w:bCs/>
-        </w:rPr>
-      </w:pPr>
-    </w:p>
-    <w:p>
-      <w:r>
-        <w:rPr>
-          <w:b/>
-          <w:bCs/>
-        </w:rPr>
-        <w:t xml:space="preserve">Oplossing: </w:t>
-      </w:r>
-      <w:r>
-        <w:t xml:space="preserve">[Karakter] moet de audiotape afspelen om de kleur van de muzieknoten te kunnen bekijken. Vervolgens gaat de speler naar de wijn die dezelfde kleur heeft als de muzieknoot, en legt die wijn op de plaat bij de deur van </w:t>
-      </w:r>
-      <w:r>
-        <w:t>de trap, vervolgens opent die deur om de Begane grond te ontgrendelen</w:t>
-      </w:r>
-      <w:r>
-        <w:t>.</w:t>
-      </w:r>
-      <w:r>
-        <w:t xml:space="preserve"> {Level </w:t>
-      </w:r>
-      <w:proofErr w:type="spellStart"/>
-      <w:r>
-        <w:t>one</w:t>
-      </w:r>
-      <w:proofErr w:type="spellEnd"/>
-      <w:r>
-        <w:t xml:space="preserve"> </w:t>
-      </w:r>
-      <w:proofErr w:type="spellStart"/>
-      <w:r>
-        <w:t>Completed</w:t>
-      </w:r>
-      <w:proofErr w:type="spellEnd"/>
-      <w:r>
-        <w:t>!}</w:t>
-      </w:r>
-    </w:p>
     <w:sectPr>
       <w:pgSz w:w="11906" w:h="16838"/>
       <w:pgMar w:top="1417" w:right="1417" w:bottom="1417" w:left="1417" w:header="708" w:footer="708" w:gutter="0"/>
@@ -2209,16 +1896,8 @@
 <file path=customXml/itemProps3.xml><?xml version="1.0" encoding="utf-8"?>
 <ds:datastoreItem xmlns:ds="http://schemas.openxmlformats.org/officeDocument/2006/customXml" ds:itemID="{F912D73A-15A2-4D9D-A806-6199A10FC3B6}">
   <ds:schemaRefs>
-    <ds:schemaRef ds:uri="http://www.w3.org/XML/1998/namespace"/>
-    <ds:schemaRef ds:uri="http://purl.org/dc/elements/1.1/"/>
     <ds:schemaRef ds:uri="http://schemas.microsoft.com/office/2006/metadata/properties"/>
-    <ds:schemaRef ds:uri="http://schemas.microsoft.com/office/2006/documentManagement/types"/>
-    <ds:schemaRef ds:uri="06d640db-5e86-4456-b1a8-ffa2a79a6af1"/>
-    <ds:schemaRef ds:uri="http://purl.org/dc/dcmitype/"/>
-    <ds:schemaRef ds:uri="http://purl.org/dc/terms/"/>
     <ds:schemaRef ds:uri="http://schemas.microsoft.com/office/infopath/2007/PartnerControls"/>
-    <ds:schemaRef ds:uri="http://schemas.openxmlformats.org/package/2006/metadata/core-properties"/>
-    <ds:schemaRef ds:uri="99bd7bf6-1ff1-466a-b323-15daba06f3fc"/>
   </ds:schemaRefs>
 </ds:datastoreItem>
 </file>
</xml_diff>